<commit_message>
Revisi daftar isi dan gambar
</commit_message>
<xml_diff>
--- a/BAB I SHP.docx
+++ b/BAB I SHP.docx
@@ -2274,8 +2274,6 @@
         </w:rPr>
         <w:t>Sistem</w:t>
       </w:r>
-      <w:bookmarkStart w:id="0" w:name="_GoBack"/>
-      <w:bookmarkEnd w:id="0"/>
     </w:p>
     <w:p>
       <w:pPr>
@@ -2524,6 +2522,7 @@
         </w:rPr>
         <w:t xml:space="preserve">Gambar 1.1 </w:t>
       </w:r>
+      <w:bookmarkStart w:id="0" w:name="_GoBack"/>
       <w:r>
         <w:rPr>
           <w:rFonts w:ascii="Times New Roman" w:hAnsi="Times New Roman" w:cs="Times New Roman"/>
@@ -2541,27 +2540,18 @@
           <w:sz w:val="24"/>
           <w:szCs w:val="24"/>
         </w:rPr>
-        <w:t>Rational Unified Process</w:t>
-      </w:r>
-      <w:r>
-        <w:rPr>
-          <w:rFonts w:ascii="Times New Roman" w:hAnsi="Times New Roman" w:cs="Times New Roman"/>
-          <w:i/>
+        <w:t xml:space="preserve">Rational Unified Process </w:t>
+      </w:r>
+      <w:r>
+        <w:rPr>
+          <w:rFonts w:ascii="Times New Roman" w:hAnsi="Times New Roman" w:cs="Times New Roman"/>
           <w:color w:val="000000" w:themeColor="text1"/>
           <w:sz w:val="24"/>
           <w:szCs w:val="24"/>
         </w:rPr>
-        <w:t xml:space="preserve"> </w:t>
-      </w:r>
-      <w:r>
-        <w:rPr>
-          <w:rFonts w:ascii="Times New Roman" w:hAnsi="Times New Roman" w:cs="Times New Roman"/>
-          <w:color w:val="000000" w:themeColor="text1"/>
-          <w:sz w:val="24"/>
-          <w:szCs w:val="24"/>
-        </w:rPr>
         <w:t>( Sumber: Rosa A.S, M.Salahuddin 2013)</w:t>
       </w:r>
+      <w:bookmarkEnd w:id="0"/>
     </w:p>
     <w:p>
       <w:pPr>
@@ -3777,6 +3767,7 @@
         </w:rPr>
         <w:t xml:space="preserve">Sebagai bab paling awal pada </w:t>
       </w:r>
+      <w:proofErr w:type="spellStart"/>
       <w:r>
         <w:rPr>
           <w:rFonts w:ascii="Times New Roman" w:hAnsi="Times New Roman" w:cs="Times New Roman"/>
@@ -3786,6 +3777,7 @@
         </w:rPr>
         <w:t>skripsi</w:t>
       </w:r>
+      <w:proofErr w:type="spellEnd"/>
       <w:r>
         <w:rPr>
           <w:rFonts w:ascii="Times New Roman" w:hAnsi="Times New Roman" w:cs="Times New Roman"/>
@@ -3811,6 +3803,7 @@
         </w:rPr>
         <w:t>belak</w:t>
       </w:r>
+      <w:proofErr w:type="spellStart"/>
       <w:r>
         <w:rPr>
           <w:rFonts w:ascii="Times New Roman" w:hAnsi="Times New Roman" w:cs="Times New Roman"/>
@@ -3820,6 +3813,7 @@
         </w:rPr>
         <w:t>ang</w:t>
       </w:r>
+      <w:proofErr w:type="spellEnd"/>
       <w:r>
         <w:rPr>
           <w:rFonts w:ascii="Times New Roman" w:hAnsi="Times New Roman" w:cs="Times New Roman"/>
@@ -3828,6 +3822,7 @@
         </w:rPr>
         <w:t xml:space="preserve"> masalah, identifikasi masalah, batasan masalah, </w:t>
       </w:r>
+      <w:proofErr w:type="spellStart"/>
       <w:r>
         <w:rPr>
           <w:rFonts w:ascii="Times New Roman" w:hAnsi="Times New Roman" w:cs="Times New Roman"/>
@@ -3835,7 +3830,157 @@
           <w:szCs w:val="24"/>
           <w:lang w:val="en-US"/>
         </w:rPr>
-        <w:t xml:space="preserve">maksud, tujuan dan manfaat Penelitian, metodologi penelitian serta </w:t>
+        <w:t>maksud</w:t>
+      </w:r>
+      <w:proofErr w:type="spellEnd"/>
+      <w:r>
+        <w:rPr>
+          <w:rFonts w:ascii="Times New Roman" w:hAnsi="Times New Roman" w:cs="Times New Roman"/>
+          <w:sz w:val="24"/>
+          <w:szCs w:val="24"/>
+          <w:lang w:val="en-US"/>
+        </w:rPr>
+        <w:t xml:space="preserve">, </w:t>
+      </w:r>
+      <w:proofErr w:type="spellStart"/>
+      <w:r>
+        <w:rPr>
+          <w:rFonts w:ascii="Times New Roman" w:hAnsi="Times New Roman" w:cs="Times New Roman"/>
+          <w:sz w:val="24"/>
+          <w:szCs w:val="24"/>
+          <w:lang w:val="en-US"/>
+        </w:rPr>
+        <w:t>tujuan</w:t>
+      </w:r>
+      <w:proofErr w:type="spellEnd"/>
+      <w:r>
+        <w:rPr>
+          <w:rFonts w:ascii="Times New Roman" w:hAnsi="Times New Roman" w:cs="Times New Roman"/>
+          <w:sz w:val="24"/>
+          <w:szCs w:val="24"/>
+          <w:lang w:val="en-US"/>
+        </w:rPr>
+        <w:t xml:space="preserve"> </w:t>
+      </w:r>
+      <w:proofErr w:type="spellStart"/>
+      <w:r>
+        <w:rPr>
+          <w:rFonts w:ascii="Times New Roman" w:hAnsi="Times New Roman" w:cs="Times New Roman"/>
+          <w:sz w:val="24"/>
+          <w:szCs w:val="24"/>
+          <w:lang w:val="en-US"/>
+        </w:rPr>
+        <w:t>dan</w:t>
+      </w:r>
+      <w:proofErr w:type="spellEnd"/>
+      <w:r>
+        <w:rPr>
+          <w:rFonts w:ascii="Times New Roman" w:hAnsi="Times New Roman" w:cs="Times New Roman"/>
+          <w:sz w:val="24"/>
+          <w:szCs w:val="24"/>
+          <w:lang w:val="en-US"/>
+        </w:rPr>
+        <w:t xml:space="preserve"> </w:t>
+      </w:r>
+      <w:proofErr w:type="spellStart"/>
+      <w:r>
+        <w:rPr>
+          <w:rFonts w:ascii="Times New Roman" w:hAnsi="Times New Roman" w:cs="Times New Roman"/>
+          <w:sz w:val="24"/>
+          <w:szCs w:val="24"/>
+          <w:lang w:val="en-US"/>
+        </w:rPr>
+        <w:t>manfaat</w:t>
+      </w:r>
+      <w:proofErr w:type="spellEnd"/>
+      <w:r>
+        <w:rPr>
+          <w:rFonts w:ascii="Times New Roman" w:hAnsi="Times New Roman" w:cs="Times New Roman"/>
+          <w:sz w:val="24"/>
+          <w:szCs w:val="24"/>
+          <w:lang w:val="en-US"/>
+        </w:rPr>
+        <w:t xml:space="preserve"> </w:t>
+      </w:r>
+      <w:proofErr w:type="spellStart"/>
+      <w:r>
+        <w:rPr>
+          <w:rFonts w:ascii="Times New Roman" w:hAnsi="Times New Roman" w:cs="Times New Roman"/>
+          <w:sz w:val="24"/>
+          <w:szCs w:val="24"/>
+          <w:lang w:val="en-US"/>
+        </w:rPr>
+        <w:t>Penelitian</w:t>
+      </w:r>
+      <w:proofErr w:type="spellEnd"/>
+      <w:r>
+        <w:rPr>
+          <w:rFonts w:ascii="Times New Roman" w:hAnsi="Times New Roman" w:cs="Times New Roman"/>
+          <w:sz w:val="24"/>
+          <w:szCs w:val="24"/>
+          <w:lang w:val="en-US"/>
+        </w:rPr>
+        <w:t xml:space="preserve">, </w:t>
+      </w:r>
+      <w:proofErr w:type="spellStart"/>
+      <w:r>
+        <w:rPr>
+          <w:rFonts w:ascii="Times New Roman" w:hAnsi="Times New Roman" w:cs="Times New Roman"/>
+          <w:sz w:val="24"/>
+          <w:szCs w:val="24"/>
+          <w:lang w:val="en-US"/>
+        </w:rPr>
+        <w:t>metodologi</w:t>
+      </w:r>
+      <w:proofErr w:type="spellEnd"/>
+      <w:r>
+        <w:rPr>
+          <w:rFonts w:ascii="Times New Roman" w:hAnsi="Times New Roman" w:cs="Times New Roman"/>
+          <w:sz w:val="24"/>
+          <w:szCs w:val="24"/>
+          <w:lang w:val="en-US"/>
+        </w:rPr>
+        <w:t xml:space="preserve"> </w:t>
+      </w:r>
+      <w:proofErr w:type="spellStart"/>
+      <w:r>
+        <w:rPr>
+          <w:rFonts w:ascii="Times New Roman" w:hAnsi="Times New Roman" w:cs="Times New Roman"/>
+          <w:sz w:val="24"/>
+          <w:szCs w:val="24"/>
+          <w:lang w:val="en-US"/>
+        </w:rPr>
+        <w:t>penelitian</w:t>
+      </w:r>
+      <w:proofErr w:type="spellEnd"/>
+      <w:r>
+        <w:rPr>
+          <w:rFonts w:ascii="Times New Roman" w:hAnsi="Times New Roman" w:cs="Times New Roman"/>
+          <w:sz w:val="24"/>
+          <w:szCs w:val="24"/>
+          <w:lang w:val="en-US"/>
+        </w:rPr>
+        <w:t xml:space="preserve"> </w:t>
+      </w:r>
+      <w:proofErr w:type="spellStart"/>
+      <w:r>
+        <w:rPr>
+          <w:rFonts w:ascii="Times New Roman" w:hAnsi="Times New Roman" w:cs="Times New Roman"/>
+          <w:sz w:val="24"/>
+          <w:szCs w:val="24"/>
+          <w:lang w:val="en-US"/>
+        </w:rPr>
+        <w:t>serta</w:t>
+      </w:r>
+      <w:proofErr w:type="spellEnd"/>
+      <w:r>
+        <w:rPr>
+          <w:rFonts w:ascii="Times New Roman" w:hAnsi="Times New Roman" w:cs="Times New Roman"/>
+          <w:sz w:val="24"/>
+          <w:szCs w:val="24"/>
+          <w:lang w:val="en-US"/>
+        </w:rPr>
+        <w:t xml:space="preserve"> </w:t>
       </w:r>
       <w:r>
         <w:rPr>
@@ -4059,6 +4204,7 @@
         </w:rPr>
         <w:t>s</w:t>
       </w:r>
+      <w:proofErr w:type="spellStart"/>
       <w:r>
         <w:rPr>
           <w:rFonts w:ascii="Times New Roman" w:hAnsi="Times New Roman" w:cs="Times New Roman"/>
@@ -4068,6 +4214,7 @@
         </w:rPr>
         <w:t>i</w:t>
       </w:r>
+      <w:proofErr w:type="spellEnd"/>
       <w:r>
         <w:rPr>
           <w:rFonts w:ascii="Times New Roman" w:hAnsi="Times New Roman" w:cs="Times New Roman"/>
@@ -4179,6 +4326,7 @@
           <w:szCs w:val="24"/>
         </w:rPr>
       </w:pPr>
+      <w:proofErr w:type="spellStart"/>
       <w:r>
         <w:rPr>
           <w:rFonts w:ascii="Times New Roman" w:hAnsi="Times New Roman" w:cs="Times New Roman"/>
@@ -4188,6 +4336,7 @@
         </w:rPr>
         <w:t>Pembahasan</w:t>
       </w:r>
+      <w:proofErr w:type="spellEnd"/>
       <w:r>
         <w:rPr>
           <w:rFonts w:ascii="Times New Roman" w:hAnsi="Times New Roman" w:cs="Times New Roman"/>

</xml_diff>